<commit_message>
Edited some of the details of the planned to do from the scrum
</commit_message>
<xml_diff>
--- a/Documentation/Scrum Meetings/17-08-2016.docx
+++ b/Documentation/Scrum Meetings/17-08-2016.docx
@@ -12,7 +12,21 @@
         <w:rPr>
           <w:sz w:val="32"/>
         </w:rPr>
-        <w:t>Scrum Meeting  Date: 17-08</w:t>
+        <w:t xml:space="preserve">Scrum </w:t>
+      </w:r>
+      <w:proofErr w:type="gramStart"/>
+      <w:r>
+        <w:rPr>
+          <w:sz w:val="32"/>
+        </w:rPr>
+        <w:t>Meeting  Date</w:t>
+      </w:r>
+      <w:proofErr w:type="gramEnd"/>
+      <w:r>
+        <w:rPr>
+          <w:sz w:val="32"/>
+        </w:rPr>
+        <w:t>: 17-08</w:t>
       </w:r>
       <w:r>
         <w:rPr>
@@ -43,7 +57,15 @@
         <w:t xml:space="preserve">Lorenzo </w:t>
       </w:r>
       <w:r>
-        <w:t>– I have not completed the camera as I was meant to , but the pi was set up</w:t>
+        <w:t xml:space="preserve">– I have not completed the camera as I was meant </w:t>
+      </w:r>
+      <w:proofErr w:type="gramStart"/>
+      <w:r>
+        <w:t>to ,</w:t>
+      </w:r>
+      <w:proofErr w:type="gramEnd"/>
+      <w:r>
+        <w:t xml:space="preserve"> but the pi was set up</w:t>
       </w:r>
     </w:p>
     <w:p>
@@ -58,11 +80,13 @@
       </w:r>
     </w:p>
     <w:p>
+      <w:proofErr w:type="spellStart"/>
       <w:r>
         <w:t>Lethabo</w:t>
       </w:r>
-      <w:r>
-        <w:t>-no issues-</w:t>
+      <w:proofErr w:type="spellEnd"/>
+      <w:r>
+        <w:t>-no issues</w:t>
       </w:r>
     </w:p>
     <w:p>
@@ -86,7 +110,23 @@
           <w:b/>
           <w:u w:val="single"/>
         </w:rPr>
-        <w:t>Work Done last week</w:t>
+        <w:t xml:space="preserve">Work </w:t>
+      </w:r>
+      <w:proofErr w:type="gramStart"/>
+      <w:r>
+        <w:rPr>
+          <w:b/>
+          <w:u w:val="single"/>
+        </w:rPr>
+        <w:t>Done</w:t>
+      </w:r>
+      <w:proofErr w:type="gramEnd"/>
+      <w:r>
+        <w:rPr>
+          <w:b/>
+          <w:u w:val="single"/>
+        </w:rPr>
+        <w:t xml:space="preserve"> last week</w:t>
       </w:r>
     </w:p>
     <w:p>
@@ -98,15 +138,22 @@
       </w:r>
     </w:p>
     <w:p>
+      <w:proofErr w:type="gramStart"/>
       <w:r>
         <w:t>Bilal</w:t>
       </w:r>
       <w:r>
-        <w:t xml:space="preserve"> , </w:t>
-      </w:r>
+        <w:t xml:space="preserve"> ,</w:t>
+      </w:r>
+      <w:proofErr w:type="gramEnd"/>
+      <w:r>
+        <w:t xml:space="preserve"> </w:t>
+      </w:r>
+      <w:proofErr w:type="spellStart"/>
       <w:r>
         <w:t>Lethabo</w:t>
       </w:r>
+      <w:proofErr w:type="spellEnd"/>
       <w:r>
         <w:t xml:space="preserve">- finished persons and pin , with automated scripts </w:t>
       </w:r>
@@ -135,7 +182,23 @@
           <w:b/>
           <w:u w:val="single"/>
         </w:rPr>
-        <w:t>Work Planed for this week</w:t>
+        <w:t xml:space="preserve">Work </w:t>
+      </w:r>
+      <w:proofErr w:type="spellStart"/>
+      <w:r>
+        <w:rPr>
+          <w:b/>
+          <w:u w:val="single"/>
+        </w:rPr>
+        <w:t>Planed</w:t>
+      </w:r>
+      <w:proofErr w:type="spellEnd"/>
+      <w:r>
+        <w:rPr>
+          <w:b/>
+          <w:u w:val="single"/>
+        </w:rPr>
+        <w:t xml:space="preserve"> for this week</w:t>
       </w:r>
     </w:p>
     <w:p>
@@ -145,19 +208,32 @@
       <w:r>
         <w:t xml:space="preserve">&amp; </w:t>
       </w:r>
+      <w:proofErr w:type="spellStart"/>
       <w:r>
         <w:t>Lethabo</w:t>
       </w:r>
-      <w:r>
-        <w:t xml:space="preserve">– </w:t>
-      </w:r>
-      <w:r>
-        <w:t xml:space="preserve">persistence and </w:t>
+      <w:proofErr w:type="spellEnd"/>
+      <w:r>
+        <w:t>–</w:t>
+      </w:r>
+      <w:r>
+        <w:t>c</w:t>
+      </w:r>
+      <w:r>
+        <w:t xml:space="preserve">reate A gate with open/ close commands using an </w:t>
+      </w:r>
+      <w:proofErr w:type="spellStart"/>
+      <w:r>
+        <w:t>ardu</w:t>
       </w:r>
       <w:bookmarkStart w:id="0" w:name="_GoBack"/>
       <w:bookmarkEnd w:id="0"/>
       <w:r>
-        <w:t>Create A gate with open/ close commands using an arduino</w:t>
+        <w:t>ino</w:t>
+      </w:r>
+      <w:proofErr w:type="spellEnd"/>
+      <w:r>
+        <w:t xml:space="preserve"> and extra time will be used to research more into video and voice streaming </w:t>
       </w:r>
     </w:p>
     <w:p>
@@ -165,13 +241,22 @@
         <w:t>Dirk</w:t>
       </w:r>
       <w:r>
+        <w:t xml:space="preserve"> &amp; Bilal- </w:t>
+      </w:r>
+      <w:r>
+        <w:t>Mean stack</w:t>
+      </w:r>
+      <w:r>
+        <w:t>-Working on server</w:t>
+      </w:r>
+      <w:r>
         <w:t xml:space="preserve"> &amp; </w:t>
       </w:r>
       <w:r>
-        <w:t>Bilal-</w:t>
-      </w:r>
-      <w:r>
-        <w:t xml:space="preserve"> Meanstack-Working on server.</w:t>
+        <w:t>persistence</w:t>
+      </w:r>
+      <w:r>
+        <w:t>.</w:t>
       </w:r>
     </w:p>
     <w:p/>

</xml_diff>